<commit_message>
Newton (b) is done
</commit_message>
<xml_diff>
--- a/project.docx
+++ b/project.docx
@@ -4697,14 +4697,7 @@
                       <w:rFonts w:ascii="Cambria Math" w:eastAsiaTheme="minorEastAsia" w:hAnsi="Cambria Math"/>
                       <w:lang w:val="en-US"/>
                     </w:rPr>
-                    <m:t>d</m:t>
-                  </m:r>
-                  <m:r>
-                    <w:rPr>
-                      <w:rFonts w:ascii="Cambria Math" w:eastAsiaTheme="minorEastAsia" w:hAnsi="Cambria Math"/>
-                      <w:lang w:val="en-US"/>
-                    </w:rPr>
-                    <m:t>ε</m:t>
+                    <m:t>dε</m:t>
                   </m:r>
                 </m:den>
               </m:f>
@@ -4918,14 +4911,7 @@
                       <w:rFonts w:ascii="Cambria Math" w:eastAsiaTheme="minorEastAsia" w:hAnsi="Cambria Math"/>
                       <w:lang w:val="en-US"/>
                     </w:rPr>
-                    <m:t>d</m:t>
-                  </m:r>
-                  <m:r>
-                    <w:rPr>
-                      <w:rFonts w:ascii="Cambria Math" w:eastAsiaTheme="minorEastAsia" w:hAnsi="Cambria Math"/>
-                      <w:lang w:val="en-US"/>
-                    </w:rPr>
-                    <m:t>ε</m:t>
+                    <m:t>dε</m:t>
                   </m:r>
                 </m:den>
               </m:f>
@@ -5146,7 +5132,23 @@
           <w:rFonts w:eastAsiaTheme="minorEastAsia"/>
           <w:lang w:val="en-US"/>
         </w:rPr>
-        <w:t xml:space="preserve">Note that I have expanded the equation before using Mathematica. FullSimplify command is to simplify the output result, otherwise it gives it in the form of imaginary numbers </w:t>
+        <w:t xml:space="preserve">Note that I have expanded the equation before using Mathematica. </w:t>
+      </w:r>
+      <w:proofErr w:type="spellStart"/>
+      <w:r>
+        <w:rPr>
+          <w:rFonts w:eastAsiaTheme="minorEastAsia"/>
+          <w:lang w:val="en-US"/>
+        </w:rPr>
+        <w:t>FullSimplify</w:t>
+      </w:r>
+      <w:proofErr w:type="spellEnd"/>
+      <w:r>
+        <w:rPr>
+          <w:rFonts w:eastAsiaTheme="minorEastAsia"/>
+          <w:lang w:val="en-US"/>
+        </w:rPr>
+        <w:t xml:space="preserve"> command is to simplify the output result, otherwise it gives it in the form of imaginary numbers </w:t>
       </w:r>
       <m:oMath>
         <m:r>
@@ -5796,14 +5798,7 @@
               <w:rFonts w:ascii="Cambria Math" w:eastAsiaTheme="minorEastAsia" w:hAnsi="Cambria Math"/>
               <w:lang w:val="en-US"/>
             </w:rPr>
-            <m:t>=</m:t>
-          </m:r>
-          <m:r>
-            <w:rPr>
-              <w:rFonts w:ascii="Cambria Math" w:eastAsiaTheme="minorEastAsia" w:hAnsi="Cambria Math"/>
-              <w:lang w:val="en-US"/>
-            </w:rPr>
-            <m:t>0</m:t>
+            <m:t>=0</m:t>
           </m:r>
         </m:oMath>
       </m:oMathPara>
@@ -6237,14 +6232,7 @@
                   <w:rFonts w:ascii="Cambria Math" w:eastAsiaTheme="minorEastAsia" w:hAnsi="Cambria Math"/>
                   <w:lang w:val="en-US"/>
                 </w:rPr>
-                <m:t>4π</m:t>
-              </m:r>
-              <m:r>
-                <w:rPr>
-                  <w:rFonts w:ascii="Cambria Math" w:eastAsiaTheme="minorEastAsia" w:hAnsi="Cambria Math"/>
-                  <w:lang w:val="en-US"/>
-                </w:rPr>
-                <m:t>α</m:t>
+                <m:t>4πα</m:t>
               </m:r>
             </m:e>
             <m:sup>
@@ -6378,14 +6366,7 @@
                   <w:rFonts w:ascii="Cambria Math" w:eastAsiaTheme="minorEastAsia" w:hAnsi="Cambria Math"/>
                   <w:lang w:val="en-US"/>
                 </w:rPr>
-                <m:t xml:space="preserve"> </m:t>
-              </m:r>
-              <m:r>
-                <w:rPr>
-                  <w:rFonts w:ascii="Cambria Math" w:eastAsiaTheme="minorEastAsia" w:hAnsi="Cambria Math"/>
-                  <w:lang w:val="en-US"/>
-                </w:rPr>
-                <m:t>dε</m:t>
+                <m:t xml:space="preserve"> dε</m:t>
               </m:r>
             </m:e>
           </m:nary>
@@ -6617,28 +6598,7 @@
               <w:rFonts w:ascii="Cambria Math" w:eastAsiaTheme="minorEastAsia" w:hAnsi="Cambria Math"/>
               <w:lang w:val="en-US"/>
             </w:rPr>
-            <m:t>M=</m:t>
-          </m:r>
-          <m:r>
-            <w:rPr>
-              <w:rFonts w:ascii="Cambria Math" w:eastAsiaTheme="minorEastAsia" w:hAnsi="Cambria Math"/>
-              <w:lang w:val="en-US"/>
-            </w:rPr>
-            <m:t>-</m:t>
-          </m:r>
-          <m:r>
-            <w:rPr>
-              <w:rFonts w:ascii="Cambria Math" w:eastAsiaTheme="minorEastAsia" w:hAnsi="Cambria Math"/>
-              <w:lang w:val="en-US"/>
-            </w:rPr>
-            <m:t>4π</m:t>
-          </m:r>
-          <m:r>
-            <w:rPr>
-              <w:rFonts w:ascii="Cambria Math" w:eastAsiaTheme="minorEastAsia" w:hAnsi="Cambria Math"/>
-              <w:lang w:val="en-US"/>
-            </w:rPr>
-            <m:t>α</m:t>
+            <m:t>M=-4πα</m:t>
           </m:r>
           <m:sSup>
             <m:sSupPr>
@@ -7199,14 +7159,7 @@
               <w:rFonts w:ascii="Cambria Math" w:eastAsiaTheme="minorEastAsia" w:hAnsi="Cambria Math"/>
               <w:lang w:val="en-US"/>
             </w:rPr>
-            <m:t xml:space="preserve"> </m:t>
-          </m:r>
-          <m:r>
-            <w:rPr>
-              <w:rFonts w:ascii="Cambria Math" w:eastAsiaTheme="minorEastAsia" w:hAnsi="Cambria Math"/>
-              <w:lang w:val="en-US"/>
-            </w:rPr>
-            <m:t>θ'(</m:t>
+            <m:t xml:space="preserve"> θ'(</m:t>
           </m:r>
           <m:sSub>
             <m:sSubPr>
@@ -7501,14 +7454,7 @@
                       <w:rFonts w:ascii="Cambria Math" w:eastAsiaTheme="minorEastAsia" w:hAnsi="Cambria Math"/>
                       <w:lang w:val="en-US"/>
                     </w:rPr>
-                    <m:t>-</m:t>
-                  </m:r>
-                  <m:r>
-                    <w:rPr>
-                      <w:rFonts w:ascii="Cambria Math" w:eastAsiaTheme="minorEastAsia" w:hAnsi="Cambria Math"/>
-                      <w:lang w:val="en-US"/>
-                    </w:rPr>
-                    <m:t>θ</m:t>
+                    <m:t>-θ</m:t>
                   </m:r>
                 </m:e>
                 <m:sup>
@@ -8198,28 +8144,7 @@
               <w:rFonts w:ascii="Cambria Math" w:eastAsiaTheme="minorEastAsia" w:hAnsi="Cambria Math"/>
               <w:lang w:val="en-US"/>
             </w:rPr>
-            <m:t>M</m:t>
-          </m:r>
-          <m:r>
-            <w:rPr>
-              <w:rFonts w:ascii="Cambria Math" w:eastAsiaTheme="minorEastAsia" w:hAnsi="Cambria Math"/>
-              <w:lang w:val="en-US"/>
-            </w:rPr>
-            <m:t>=</m:t>
-          </m:r>
-          <m:r>
-            <w:rPr>
-              <w:rFonts w:ascii="Cambria Math" w:eastAsiaTheme="minorEastAsia" w:hAnsi="Cambria Math"/>
-              <w:lang w:val="en-US"/>
-            </w:rPr>
-            <m:t>-</m:t>
-          </m:r>
-          <m:r>
-            <w:rPr>
-              <w:rFonts w:ascii="Cambria Math" w:eastAsiaTheme="minorEastAsia" w:hAnsi="Cambria Math"/>
-              <w:lang w:val="en-US"/>
-            </w:rPr>
-            <m:t>4π</m:t>
+            <m:t>M=-4π</m:t>
           </m:r>
           <m:sSub>
             <m:sSubPr>
@@ -8444,28 +8369,7 @@
                       <w:rFonts w:ascii="Cambria Math" w:eastAsiaTheme="minorEastAsia" w:hAnsi="Cambria Math"/>
                       <w:lang w:val="en-US"/>
                     </w:rPr>
-                    <m:t>3</m:t>
-                  </m:r>
-                  <m:r>
-                    <w:rPr>
-                      <w:rFonts w:ascii="Cambria Math" w:eastAsiaTheme="minorEastAsia" w:hAnsi="Cambria Math"/>
-                      <w:lang w:val="en-US"/>
-                    </w:rPr>
-                    <m:t>-</m:t>
-                  </m:r>
-                  <m:r>
-                    <w:rPr>
-                      <w:rFonts w:ascii="Cambria Math" w:eastAsiaTheme="minorEastAsia" w:hAnsi="Cambria Math"/>
-                      <w:lang w:val="en-US"/>
-                    </w:rPr>
-                    <m:t>3</m:t>
-                  </m:r>
-                  <m:r>
-                    <w:rPr>
-                      <w:rFonts w:ascii="Cambria Math" w:eastAsiaTheme="minorEastAsia" w:hAnsi="Cambria Math"/>
-                      <w:lang w:val="en-US"/>
-                    </w:rPr>
-                    <m:t>n</m:t>
+                    <m:t>3-3n</m:t>
                   </m:r>
                 </m:num>
                 <m:den>
@@ -8556,21 +8460,7 @@
               <w:rFonts w:ascii="Cambria Math" w:eastAsiaTheme="minorEastAsia" w:hAnsi="Cambria Math"/>
               <w:lang w:val="en-US"/>
             </w:rPr>
-            <m:t>=</m:t>
-          </m:r>
-          <m:r>
-            <w:rPr>
-              <w:rFonts w:ascii="Cambria Math" w:eastAsiaTheme="minorEastAsia" w:hAnsi="Cambria Math"/>
-              <w:lang w:val="en-US"/>
-            </w:rPr>
-            <m:t>-</m:t>
-          </m:r>
-          <m:r>
-            <w:rPr>
-              <w:rFonts w:ascii="Cambria Math" w:eastAsiaTheme="minorEastAsia" w:hAnsi="Cambria Math"/>
-              <w:lang w:val="en-US"/>
-            </w:rPr>
-            <m:t>4π</m:t>
+            <m:t>=-4π</m:t>
           </m:r>
           <m:sSubSup>
             <m:sSubSupPr>
@@ -9469,14 +9359,7 @@
                       <w:rFonts w:ascii="Cambria Math" w:eastAsiaTheme="minorEastAsia" w:hAnsi="Cambria Math"/>
                       <w:lang w:val="en-US"/>
                     </w:rPr>
-                    <m:t>3</m:t>
-                  </m:r>
-                  <m:r>
-                    <w:rPr>
-                      <w:rFonts w:ascii="Cambria Math" w:eastAsiaTheme="minorEastAsia" w:hAnsi="Cambria Math"/>
-                      <w:lang w:val="en-US"/>
-                    </w:rPr>
-                    <m:t>-n</m:t>
+                    <m:t>3-n</m:t>
                   </m:r>
                 </m:num>
                 <m:den>
@@ -9508,28 +9391,7 @@
               <w:rFonts w:ascii="Cambria Math" w:eastAsiaTheme="minorEastAsia" w:hAnsi="Cambria Math"/>
               <w:lang w:val="en-US"/>
             </w:rPr>
-            <m:t>M</m:t>
-          </m:r>
-          <m:r>
-            <w:rPr>
-              <w:rFonts w:ascii="Cambria Math" w:eastAsiaTheme="minorEastAsia" w:hAnsi="Cambria Math"/>
-              <w:lang w:val="en-US"/>
-            </w:rPr>
-            <m:t>=</m:t>
-          </m:r>
-          <m:r>
-            <w:rPr>
-              <w:rFonts w:ascii="Cambria Math" w:eastAsiaTheme="minorEastAsia" w:hAnsi="Cambria Math"/>
-              <w:lang w:val="en-US"/>
-            </w:rPr>
-            <m:t>-</m:t>
-          </m:r>
-          <m:r>
-            <w:rPr>
-              <w:rFonts w:ascii="Cambria Math" w:eastAsiaTheme="minorEastAsia" w:hAnsi="Cambria Math"/>
-              <w:lang w:val="en-US"/>
-            </w:rPr>
-            <m:t>4π</m:t>
+            <m:t>M=-4π</m:t>
           </m:r>
           <m:sSubSup>
             <m:sSubSupPr>
@@ -9969,14 +9831,7 @@
                                   <w:rFonts w:ascii="Cambria Math" w:eastAsiaTheme="minorEastAsia" w:hAnsi="Cambria Math"/>
                                   <w:lang w:val="en-US"/>
                                 </w:rPr>
-                                <m:t>1+</m:t>
-                              </m:r>
-                              <m:r>
-                                <w:rPr>
-                                  <w:rFonts w:ascii="Cambria Math" w:eastAsiaTheme="minorEastAsia" w:hAnsi="Cambria Math"/>
-                                  <w:lang w:val="en-US"/>
-                                </w:rPr>
-                                <m:t>n</m:t>
+                                <m:t>1+n</m:t>
                               </m:r>
                             </m:num>
                             <m:den>
@@ -10080,14 +9935,7 @@
                               <w:rFonts w:ascii="Cambria Math" w:eastAsiaTheme="minorEastAsia" w:hAnsi="Cambria Math"/>
                               <w:lang w:val="en-US"/>
                             </w:rPr>
-                            <m:t>1-</m:t>
-                          </m:r>
-                          <m:r>
-                            <w:rPr>
-                              <w:rFonts w:ascii="Cambria Math" w:eastAsiaTheme="minorEastAsia" w:hAnsi="Cambria Math"/>
-                              <w:lang w:val="en-US"/>
-                            </w:rPr>
-                            <m:t>n</m:t>
+                            <m:t>1-n</m:t>
                           </m:r>
                         </m:den>
                       </m:f>
@@ -10195,6 +10043,459 @@
       <w:pPr>
         <w:rPr>
           <w:rFonts w:eastAsiaTheme="minorEastAsia"/>
+          <w:lang w:val="en-US"/>
+        </w:rPr>
+      </w:pPr>
+      <w:r>
+        <w:rPr>
+          <w:rFonts w:eastAsiaTheme="minorEastAsia"/>
+          <w:lang w:val="en-US"/>
+        </w:rPr>
+        <w:t xml:space="preserve">Using the following identities, one can extract </w:t>
+      </w:r>
+      <m:oMath>
+        <m:r>
+          <w:rPr>
+            <w:rFonts w:ascii="Cambria Math" w:eastAsiaTheme="minorEastAsia" w:hAnsi="Cambria Math"/>
+            <w:lang w:val="en-US"/>
+          </w:rPr>
+          <m:t>R</m:t>
+        </m:r>
+      </m:oMath>
+      <w:r>
+        <w:rPr>
+          <w:rFonts w:eastAsiaTheme="minorEastAsia"/>
+          <w:lang w:val="en-US"/>
+        </w:rPr>
+        <w:t xml:space="preserve"> from </w:t>
+      </w:r>
+      <m:oMath>
+        <m:r>
+          <w:rPr>
+            <w:rFonts w:ascii="Cambria Math" w:eastAsiaTheme="minorEastAsia" w:hAnsi="Cambria Math"/>
+            <w:lang w:val="en-US"/>
+          </w:rPr>
+          <m:t>g</m:t>
+        </m:r>
+      </m:oMath>
+      <w:r>
+        <w:rPr>
+          <w:rFonts w:eastAsiaTheme="minorEastAsia"/>
+          <w:lang w:val="en-US"/>
+        </w:rPr>
+        <w:t>:</w:t>
+      </w:r>
+    </w:p>
+    <w:p>
+      <w:pPr>
+        <w:rPr>
+          <w:rFonts w:eastAsiaTheme="minorEastAsia"/>
+          <w:lang w:val="en-US"/>
+        </w:rPr>
+      </w:pPr>
+      <m:oMathPara>
+        <m:oMath>
+          <m:r>
+            <w:rPr>
+              <w:rFonts w:ascii="Cambria Math" w:eastAsiaTheme="minorEastAsia" w:hAnsi="Cambria Math"/>
+              <w:lang w:val="en-US"/>
+            </w:rPr>
+            <m:t>R=</m:t>
+          </m:r>
+          <m:rad>
+            <m:radPr>
+              <m:degHide m:val="1"/>
+              <m:ctrlPr>
+                <w:rPr>
+                  <w:rFonts w:ascii="Cambria Math" w:eastAsiaTheme="minorEastAsia" w:hAnsi="Cambria Math"/>
+                  <w:i/>
+                  <w:lang w:val="en-US"/>
+                </w:rPr>
+              </m:ctrlPr>
+            </m:radPr>
+            <m:deg/>
+            <m:e>
+              <m:f>
+                <m:fPr>
+                  <m:ctrlPr>
+                    <w:rPr>
+                      <w:rFonts w:ascii="Cambria Math" w:eastAsiaTheme="minorEastAsia" w:hAnsi="Cambria Math"/>
+                      <w:i/>
+                      <w:lang w:val="en-US"/>
+                    </w:rPr>
+                  </m:ctrlPr>
+                </m:fPr>
+                <m:num>
+                  <m:r>
+                    <w:rPr>
+                      <w:rFonts w:ascii="Cambria Math" w:eastAsiaTheme="minorEastAsia" w:hAnsi="Cambria Math"/>
+                      <w:lang w:val="en-US"/>
+                    </w:rPr>
+                    <m:t>G</m:t>
+                  </m:r>
+                  <m:sSub>
+                    <m:sSubPr>
+                      <m:ctrlPr>
+                        <w:rPr>
+                          <w:rFonts w:ascii="Cambria Math" w:eastAsiaTheme="minorEastAsia" w:hAnsi="Cambria Math"/>
+                          <w:i/>
+                          <w:lang w:val="en-US"/>
+                        </w:rPr>
+                      </m:ctrlPr>
+                    </m:sSubPr>
+                    <m:e>
+                      <m:r>
+                        <w:rPr>
+                          <w:rFonts w:ascii="Cambria Math" w:eastAsiaTheme="minorEastAsia" w:hAnsi="Cambria Math"/>
+                          <w:lang w:val="en-US"/>
+                        </w:rPr>
+                        <m:t>m</m:t>
+                      </m:r>
+                    </m:e>
+                    <m:sub>
+                      <m:r>
+                        <w:rPr>
+                          <w:rFonts w:ascii="Cambria Math" w:eastAsiaTheme="minorEastAsia" w:hAnsi="Cambria Math"/>
+                          <w:lang w:val="en-US"/>
+                        </w:rPr>
+                        <m:t>p</m:t>
+                      </m:r>
+                    </m:sub>
+                  </m:sSub>
+                </m:num>
+                <m:den>
+                  <m:r>
+                    <w:rPr>
+                      <w:rFonts w:ascii="Cambria Math" w:eastAsiaTheme="minorEastAsia" w:hAnsi="Cambria Math"/>
+                      <w:lang w:val="en-US"/>
+                    </w:rPr>
+                    <m:t>g</m:t>
+                  </m:r>
+                </m:den>
+              </m:f>
+            </m:e>
+          </m:rad>
+        </m:oMath>
+      </m:oMathPara>
+    </w:p>
+    <w:p>
+      <w:pPr>
+        <w:rPr>
+          <w:rFonts w:eastAsiaTheme="minorEastAsia"/>
+          <w:lang w:val="en-US"/>
+        </w:rPr>
+      </w:pPr>
+      <w:r>
+        <w:rPr>
+          <w:rFonts w:eastAsiaTheme="minorEastAsia"/>
+          <w:lang w:val="en-US"/>
+        </w:rPr>
+        <w:t xml:space="preserve">, where </w:t>
+      </w:r>
+      <m:oMath>
+        <m:sSub>
+          <m:sSubPr>
+            <m:ctrlPr>
+              <w:rPr>
+                <w:rFonts w:ascii="Cambria Math" w:eastAsiaTheme="minorEastAsia" w:hAnsi="Cambria Math"/>
+                <w:i/>
+                <w:lang w:val="en-US"/>
+              </w:rPr>
+            </m:ctrlPr>
+          </m:sSubPr>
+          <m:e>
+            <m:r>
+              <w:rPr>
+                <w:rFonts w:ascii="Cambria Math" w:eastAsiaTheme="minorEastAsia" w:hAnsi="Cambria Math"/>
+                <w:lang w:val="en-US"/>
+              </w:rPr>
+              <m:t>m</m:t>
+            </m:r>
+          </m:e>
+          <m:sub>
+            <m:r>
+              <w:rPr>
+                <w:rFonts w:ascii="Cambria Math" w:eastAsiaTheme="minorEastAsia" w:hAnsi="Cambria Math"/>
+                <w:lang w:val="en-US"/>
+              </w:rPr>
+              <m:t>p</m:t>
+            </m:r>
+          </m:sub>
+        </m:sSub>
+      </m:oMath>
+      <w:r>
+        <w:rPr>
+          <w:rFonts w:eastAsiaTheme="minorEastAsia"/>
+          <w:lang w:val="en-US"/>
+        </w:rPr>
+        <w:t xml:space="preserve"> is the mass of the white dwarf. However, first, conversions must be done since our </w:t>
+      </w:r>
+      <m:oMath>
+        <m:r>
+          <w:rPr>
+            <w:rFonts w:ascii="Cambria Math" w:eastAsiaTheme="minorEastAsia" w:hAnsi="Cambria Math"/>
+            <w:lang w:val="en-US"/>
+          </w:rPr>
+          <m:t>g</m:t>
+        </m:r>
+      </m:oMath>
+      <w:r>
+        <w:rPr>
+          <w:rFonts w:eastAsiaTheme="minorEastAsia"/>
+          <w:lang w:val="en-US"/>
+        </w:rPr>
+        <w:t xml:space="preserve">s are in </w:t>
+      </w:r>
+      <m:oMath>
+        <m:func>
+          <m:funcPr>
+            <m:ctrlPr>
+              <w:rPr>
+                <w:rFonts w:ascii="Cambria Math" w:eastAsiaTheme="minorEastAsia" w:hAnsi="Cambria Math"/>
+                <w:i/>
+                <w:lang w:val="en-US"/>
+              </w:rPr>
+            </m:ctrlPr>
+          </m:funcPr>
+          <m:fName>
+            <m:sSub>
+              <m:sSubPr>
+                <m:ctrlPr>
+                  <w:rPr>
+                    <w:rFonts w:ascii="Cambria Math" w:eastAsiaTheme="minorEastAsia" w:hAnsi="Cambria Math"/>
+                    <w:i/>
+                    <w:lang w:val="en-US"/>
+                  </w:rPr>
+                </m:ctrlPr>
+              </m:sSubPr>
+              <m:e>
+                <m:r>
+                  <m:rPr>
+                    <m:sty m:val="p"/>
+                  </m:rPr>
+                  <w:rPr>
+                    <w:rFonts w:ascii="Cambria Math" w:eastAsiaTheme="minorEastAsia" w:hAnsi="Cambria Math"/>
+                    <w:lang w:val="en-US"/>
+                  </w:rPr>
+                  <m:t>log</m:t>
+                </m:r>
+                <m:ctrlPr>
+                  <w:rPr>
+                    <w:rFonts w:ascii="Cambria Math" w:eastAsiaTheme="minorEastAsia" w:hAnsi="Cambria Math"/>
+                    <w:lang w:val="en-US"/>
+                  </w:rPr>
+                </m:ctrlPr>
+              </m:e>
+              <m:sub>
+                <m:r>
+                  <w:rPr>
+                    <w:rFonts w:ascii="Cambria Math" w:eastAsiaTheme="minorEastAsia" w:hAnsi="Cambria Math"/>
+                    <w:lang w:val="en-US"/>
+                  </w:rPr>
+                  <m:t>10</m:t>
+                </m:r>
+                <m:ctrlPr>
+                  <w:rPr>
+                    <w:rFonts w:ascii="Cambria Math" w:eastAsiaTheme="minorEastAsia" w:hAnsi="Cambria Math"/>
+                    <w:lang w:val="en-US"/>
+                  </w:rPr>
+                </m:ctrlPr>
+              </m:sub>
+            </m:sSub>
+          </m:fName>
+          <m:e/>
+        </m:func>
+      </m:oMath>
+      <w:r>
+        <w:rPr>
+          <w:rFonts w:eastAsiaTheme="minorEastAsia"/>
+          <w:lang w:val="en-US"/>
+        </w:rPr>
+        <w:t xml:space="preserve"> format, </w:t>
+      </w:r>
+      <m:oMath>
+        <m:sSub>
+          <m:sSubPr>
+            <m:ctrlPr>
+              <w:rPr>
+                <w:rFonts w:ascii="Cambria Math" w:eastAsiaTheme="minorEastAsia" w:hAnsi="Cambria Math"/>
+                <w:i/>
+                <w:lang w:val="en-US"/>
+              </w:rPr>
+            </m:ctrlPr>
+          </m:sSubPr>
+          <m:e>
+            <m:r>
+              <w:rPr>
+                <w:rFonts w:ascii="Cambria Math" w:eastAsiaTheme="minorEastAsia" w:hAnsi="Cambria Math"/>
+                <w:lang w:val="en-US"/>
+              </w:rPr>
+              <m:t>m</m:t>
+            </m:r>
+          </m:e>
+          <m:sub>
+            <m:r>
+              <w:rPr>
+                <w:rFonts w:ascii="Cambria Math" w:eastAsiaTheme="minorEastAsia" w:hAnsi="Cambria Math"/>
+                <w:lang w:val="en-US"/>
+              </w:rPr>
+              <m:t>p</m:t>
+            </m:r>
+          </m:sub>
+        </m:sSub>
+      </m:oMath>
+      <w:r>
+        <w:rPr>
+          <w:rFonts w:eastAsiaTheme="minorEastAsia"/>
+          <w:lang w:val="en-US"/>
+        </w:rPr>
+        <w:t xml:space="preserve">s are in sun masses and </w:t>
+      </w:r>
+      <m:oMath>
+        <m:r>
+          <w:rPr>
+            <w:rFonts w:ascii="Cambria Math" w:eastAsiaTheme="minorEastAsia" w:hAnsi="Cambria Math"/>
+            <w:lang w:val="en-US"/>
+          </w:rPr>
+          <m:t>R</m:t>
+        </m:r>
+      </m:oMath>
+      <w:r>
+        <w:rPr>
+          <w:rFonts w:eastAsiaTheme="minorEastAsia"/>
+          <w:lang w:val="en-US"/>
+        </w:rPr>
+        <w:t xml:space="preserve"> must be scaled with </w:t>
+      </w:r>
+      <m:oMath>
+        <m:sSub>
+          <m:sSubPr>
+            <m:ctrlPr>
+              <w:rPr>
+                <w:rFonts w:ascii="Cambria Math" w:eastAsiaTheme="minorEastAsia" w:hAnsi="Cambria Math"/>
+                <w:i/>
+                <w:lang w:val="en-US"/>
+              </w:rPr>
+            </m:ctrlPr>
+          </m:sSubPr>
+          <m:e>
+            <m:r>
+              <w:rPr>
+                <w:rFonts w:ascii="Cambria Math" w:eastAsiaTheme="minorEastAsia" w:hAnsi="Cambria Math"/>
+                <w:lang w:val="en-US"/>
+              </w:rPr>
+              <m:t>R</m:t>
+            </m:r>
+          </m:e>
+          <m:sub>
+            <m:r>
+              <w:rPr>
+                <w:rFonts w:ascii="Cambria Math" w:eastAsiaTheme="minorEastAsia" w:hAnsi="Cambria Math"/>
+                <w:lang w:val="en-US"/>
+              </w:rPr>
+              <m:t>E</m:t>
+            </m:r>
+          </m:sub>
+        </m:sSub>
+      </m:oMath>
+      <w:r>
+        <w:rPr>
+          <w:rFonts w:eastAsiaTheme="minorEastAsia"/>
+          <w:lang w:val="en-US"/>
+        </w:rPr>
+        <w:t xml:space="preserve"> for plotting. When all these are performed, the resulting plot becomes:</w:t>
+      </w:r>
+    </w:p>
+    <w:p>
+      <w:pPr>
+        <w:rPr>
+          <w:rFonts w:eastAsiaTheme="minorEastAsia"/>
+          <w:lang w:val="en-US"/>
+        </w:rPr>
+      </w:pPr>
+      <w:r>
+        <w:rPr>
+          <w:rFonts w:eastAsiaTheme="minorEastAsia"/>
+          <w:noProof/>
+          <w:lang w:val="en-US"/>
+        </w:rPr>
+        <w:drawing>
+          <wp:inline distT="0" distB="0" distL="0" distR="0" wp14:anchorId="50257F5E" wp14:editId="270A79B2">
+            <wp:extent cx="2637155" cy="1911985"/>
+            <wp:effectExtent l="0" t="0" r="0" b="0"/>
+            <wp:docPr id="1" name="Picture 1"/>
+            <wp:cNvGraphicFramePr>
+              <a:graphicFrameLocks xmlns:a="http://schemas.openxmlformats.org/drawingml/2006/main" noChangeAspect="1"/>
+            </wp:cNvGraphicFramePr>
+            <a:graphic xmlns:a="http://schemas.openxmlformats.org/drawingml/2006/main">
+              <a:graphicData uri="http://schemas.openxmlformats.org/drawingml/2006/picture">
+                <pic:pic xmlns:pic="http://schemas.openxmlformats.org/drawingml/2006/picture">
+                  <pic:nvPicPr>
+                    <pic:cNvPr id="0" name="Picture 1"/>
+                    <pic:cNvPicPr>
+                      <a:picLocks noChangeAspect="1" noChangeArrowheads="1"/>
+                    </pic:cNvPicPr>
+                  </pic:nvPicPr>
+                  <pic:blipFill>
+                    <a:blip r:embed="rId5">
+                      <a:extLst>
+                        <a:ext uri="{28A0092B-C50C-407E-A947-70E740481C1C}">
+                          <a14:useLocalDpi xmlns:a14="http://schemas.microsoft.com/office/drawing/2010/main" val="0"/>
+                        </a:ext>
+                      </a:extLst>
+                    </a:blip>
+                    <a:srcRect/>
+                    <a:stretch>
+                      <a:fillRect/>
+                    </a:stretch>
+                  </pic:blipFill>
+                  <pic:spPr bwMode="auto">
+                    <a:xfrm>
+                      <a:off x="0" y="0"/>
+                      <a:ext cx="2637155" cy="1911985"/>
+                    </a:xfrm>
+                    <a:prstGeom prst="rect">
+                      <a:avLst/>
+                    </a:prstGeom>
+                    <a:noFill/>
+                    <a:ln>
+                      <a:noFill/>
+                    </a:ln>
+                  </pic:spPr>
+                </pic:pic>
+              </a:graphicData>
+            </a:graphic>
+          </wp:inline>
+        </w:drawing>
+      </w:r>
+    </w:p>
+    <w:p>
+      <w:pPr>
+        <w:rPr>
+          <w:rFonts w:eastAsiaTheme="minorEastAsia"/>
+          <w:lang w:val="en-US"/>
+        </w:rPr>
+      </w:pPr>
+    </w:p>
+    <w:p>
+      <w:pPr>
+        <w:pStyle w:val="Heading2"/>
+        <w:rPr>
+          <w:rFonts w:eastAsiaTheme="minorEastAsia"/>
+          <w:lang w:val="en-US"/>
+        </w:rPr>
+      </w:pPr>
+      <w:r>
+        <w:rPr>
+          <w:rFonts w:eastAsiaTheme="minorEastAsia"/>
+          <w:lang w:val="en-US"/>
+        </w:rPr>
+        <w:t>Newton (c)</w:t>
+      </w:r>
+    </w:p>
+    <w:p>
+      <w:pPr>
+        <w:rPr>
           <w:lang w:val="en-US"/>
         </w:rPr>
       </w:pPr>

</xml_diff>

<commit_message>
Lane - emden Mathematica part for Newton (a) is added
</commit_message>
<xml_diff>
--- a/project.docx
+++ b/project.docx
@@ -4986,7 +4986,31 @@
           <w:rFonts w:eastAsiaTheme="minorEastAsia"/>
           <w:lang w:val="en-US"/>
         </w:rPr>
-        <w:br w:type="page"/>
+        <w:t xml:space="preserve">Since it requires more than a single-line command, I will provide a Mathematica Notebook that prints the series for regular solutions at the center. The main idea is to create a series of unknown coefficients, </w:t>
+      </w:r>
+      <w:r>
+        <w:rPr>
+          <w:rFonts w:eastAsiaTheme="minorEastAsia"/>
+          <w:lang w:val="en-US"/>
+        </w:rPr>
+        <w:lastRenderedPageBreak/>
+        <w:t xml:space="preserve">and then determining these coefficients by using the Lane-Emden Equation. Here is the result and see the notebook </w:t>
+      </w:r>
+      <w:proofErr w:type="spellStart"/>
+      <w:r>
+        <w:rPr>
+          <w:rFonts w:eastAsiaTheme="minorEastAsia"/>
+          <w:lang w:val="en-US"/>
+        </w:rPr>
+        <w:t>fpna.nb</w:t>
+      </w:r>
+      <w:proofErr w:type="spellEnd"/>
+      <w:r>
+        <w:rPr>
+          <w:rFonts w:eastAsiaTheme="minorEastAsia"/>
+          <w:lang w:val="en-US"/>
+        </w:rPr>
+        <w:t xml:space="preserve"> for the details:</w:t>
       </w:r>
     </w:p>
     <w:p>
@@ -5001,7 +5025,70 @@
           <w:rFonts w:eastAsiaTheme="minorEastAsia"/>
           <w:lang w:val="en-US"/>
         </w:rPr>
-        <w:lastRenderedPageBreak/>
+        <w:drawing>
+          <wp:inline distT="0" distB="0" distL="0" distR="0" wp14:anchorId="49133D27" wp14:editId="021DCA14">
+            <wp:extent cx="2637155" cy="708025"/>
+            <wp:effectExtent l="0" t="0" r="0" b="0"/>
+            <wp:docPr id="2" name="Picture 2"/>
+            <wp:cNvGraphicFramePr>
+              <a:graphicFrameLocks xmlns:a="http://schemas.openxmlformats.org/drawingml/2006/main" noChangeAspect="1"/>
+            </wp:cNvGraphicFramePr>
+            <a:graphic xmlns:a="http://schemas.openxmlformats.org/drawingml/2006/main">
+              <a:graphicData uri="http://schemas.openxmlformats.org/drawingml/2006/picture">
+                <pic:pic xmlns:pic="http://schemas.openxmlformats.org/drawingml/2006/picture">
+                  <pic:nvPicPr>
+                    <pic:cNvPr id="1" name=""/>
+                    <pic:cNvPicPr/>
+                  </pic:nvPicPr>
+                  <pic:blipFill>
+                    <a:blip r:embed="rId5"/>
+                    <a:stretch>
+                      <a:fillRect/>
+                    </a:stretch>
+                  </pic:blipFill>
+                  <pic:spPr>
+                    <a:xfrm>
+                      <a:off x="0" y="0"/>
+                      <a:ext cx="2637155" cy="708025"/>
+                    </a:xfrm>
+                    <a:prstGeom prst="rect">
+                      <a:avLst/>
+                    </a:prstGeom>
+                  </pic:spPr>
+                </pic:pic>
+              </a:graphicData>
+            </a:graphic>
+          </wp:inline>
+        </w:drawing>
+      </w:r>
+      <w:r>
+        <w:rPr>
+          <w:rFonts w:eastAsiaTheme="minorEastAsia"/>
+          <w:lang w:val="en-US"/>
+        </w:rPr>
+        <w:t xml:space="preserve"> </w:t>
+      </w:r>
+    </w:p>
+    <w:p>
+      <w:pPr>
+        <w:rPr>
+          <w:rFonts w:eastAsiaTheme="minorEastAsia"/>
+          <w:lang w:val="en-US"/>
+        </w:rPr>
+      </w:pPr>
+    </w:p>
+    <w:p>
+      <w:pPr>
+        <w:rPr>
+          <w:rFonts w:eastAsiaTheme="minorEastAsia"/>
+          <w:lang w:val="en-US"/>
+        </w:rPr>
+      </w:pPr>
+      <w:r>
+        <w:rPr>
+          <w:rFonts w:eastAsiaTheme="minorEastAsia"/>
+          <w:lang w:val="en-US"/>
+        </w:rPr>
         <w:t xml:space="preserve">For </w:t>
       </w:r>
       <m:oMath>
@@ -8926,6 +9013,7 @@
           <w:rFonts w:eastAsiaTheme="minorEastAsia"/>
           <w:lang w:val="en-US"/>
         </w:rPr>
+        <w:lastRenderedPageBreak/>
         <w:t>Therefore,</w:t>
       </w:r>
     </w:p>
@@ -10437,7 +10525,7 @@
                     </pic:cNvPicPr>
                   </pic:nvPicPr>
                   <pic:blipFill>
-                    <a:blip r:embed="rId5">
+                    <a:blip r:embed="rId6">
                       <a:extLst>
                         <a:ext uri="{28A0092B-C50C-407E-A947-70E740481C1C}">
                           <a14:useLocalDpi xmlns:a14="http://schemas.microsoft.com/office/drawing/2010/main" val="0"/>

</xml_diff>

<commit_message>
Theoretical calculations for newton (c) is completed
</commit_message>
<xml_diff>
--- a/project.docx
+++ b/project.docx
@@ -1770,7 +1770,23 @@
           <w:rFonts w:eastAsiaTheme="minorEastAsia"/>
           <w:lang w:val="en-US"/>
         </w:rPr>
-        <w:t>From now on, we have to use other equalities given to us to simplify further. The following are given:</w:t>
+        <w:t xml:space="preserve">From now on, we </w:t>
+      </w:r>
+      <w:proofErr w:type="gramStart"/>
+      <w:r>
+        <w:rPr>
+          <w:rFonts w:eastAsiaTheme="minorEastAsia"/>
+          <w:lang w:val="en-US"/>
+        </w:rPr>
+        <w:t>have to</w:t>
+      </w:r>
+      <w:proofErr w:type="gramEnd"/>
+      <w:r>
+        <w:rPr>
+          <w:rFonts w:eastAsiaTheme="minorEastAsia"/>
+          <w:lang w:val="en-US"/>
+        </w:rPr>
+        <w:t xml:space="preserve"> use other equalities given to us to simplify further. The following are given:</w:t>
       </w:r>
     </w:p>
     <w:p>
@@ -5023,6 +5039,7 @@
       <w:r>
         <w:rPr>
           <w:rFonts w:eastAsiaTheme="minorEastAsia"/>
+          <w:noProof/>
           <w:lang w:val="en-US"/>
         </w:rPr>
         <w:drawing>
@@ -10584,9 +10601,1497 @@
     <w:p>
       <w:pPr>
         <w:rPr>
+          <w:rFonts w:eastAsiaTheme="minorEastAsia"/>
           <w:lang w:val="en-US"/>
         </w:rPr>
       </w:pPr>
+      <w:r>
+        <w:rPr>
+          <w:lang w:val="en-US"/>
+        </w:rPr>
+        <w:t xml:space="preserve">Series expansion of the given equation (Eq. 8) around </w:t>
+      </w:r>
+      <m:oMath>
+        <m:r>
+          <w:rPr>
+            <w:rFonts w:ascii="Cambria Math" w:hAnsi="Cambria Math"/>
+            <w:lang w:val="en-US"/>
+          </w:rPr>
+          <m:t>x=0</m:t>
+        </m:r>
+      </m:oMath>
+      <w:r>
+        <w:rPr>
+          <w:rFonts w:eastAsiaTheme="minorEastAsia"/>
+          <w:lang w:val="en-US"/>
+        </w:rPr>
+        <w:t xml:space="preserve"> since </w:t>
+      </w:r>
+      <m:oMath>
+        <m:r>
+          <w:rPr>
+            <w:rFonts w:ascii="Cambria Math" w:eastAsiaTheme="minorEastAsia" w:hAnsi="Cambria Math"/>
+            <w:lang w:val="en-US"/>
+          </w:rPr>
+          <m:t>x≪1</m:t>
+        </m:r>
+      </m:oMath>
+      <w:r>
+        <w:rPr>
+          <w:rFonts w:eastAsiaTheme="minorEastAsia"/>
+          <w:lang w:val="en-US"/>
+        </w:rPr>
+        <w:t xml:space="preserve"> gives the following results:</w:t>
+      </w:r>
+    </w:p>
+    <w:p>
+      <w:pPr>
+        <w:rPr>
+          <w:rFonts w:eastAsiaTheme="minorEastAsia"/>
+          <w:lang w:val="en-US"/>
+        </w:rPr>
+      </w:pPr>
+      <m:oMathPara>
+        <m:oMath>
+          <m:r>
+            <m:rPr>
+              <m:sty m:val="p"/>
+            </m:rPr>
+            <w:rPr>
+              <w:rFonts w:ascii="Cambria Math" w:eastAsiaTheme="minorEastAsia" w:hAnsi="Cambria Math"/>
+              <w:lang w:val="en-US"/>
+            </w:rPr>
+            <m:t>Series</m:t>
+          </m:r>
+          <m:d>
+            <m:dPr>
+              <m:begChr m:val="["/>
+              <m:endChr m:val="]"/>
+              <m:ctrlPr>
+                <w:rPr>
+                  <w:rFonts w:ascii="Cambria Math" w:eastAsiaTheme="minorEastAsia" w:hAnsi="Cambria Math"/>
+                  <w:i/>
+                  <w:lang w:val="en-US"/>
+                </w:rPr>
+              </m:ctrlPr>
+            </m:dPr>
+            <m:e>
+              <m:r>
+                <w:rPr>
+                  <w:rFonts w:ascii="Cambria Math" w:eastAsiaTheme="minorEastAsia" w:hAnsi="Cambria Math"/>
+                  <w:lang w:val="en-US"/>
+                </w:rPr>
+                <m:t>C*</m:t>
+              </m:r>
+              <m:d>
+                <m:dPr>
+                  <m:ctrlPr>
+                    <w:rPr>
+                      <w:rFonts w:ascii="Cambria Math" w:eastAsiaTheme="minorEastAsia" w:hAnsi="Cambria Math"/>
+                      <w:i/>
+                      <w:lang w:val="en-US"/>
+                    </w:rPr>
+                  </m:ctrlPr>
+                </m:dPr>
+                <m:e>
+                  <m:r>
+                    <w:rPr>
+                      <w:rFonts w:ascii="Cambria Math" w:eastAsiaTheme="minorEastAsia" w:hAnsi="Cambria Math"/>
+                      <w:lang w:val="en-US"/>
+                    </w:rPr>
+                    <m:t>x*</m:t>
+                  </m:r>
+                  <m:d>
+                    <m:dPr>
+                      <m:ctrlPr>
+                        <w:rPr>
+                          <w:rFonts w:ascii="Cambria Math" w:eastAsiaTheme="minorEastAsia" w:hAnsi="Cambria Math"/>
+                          <w:i/>
+                          <w:lang w:val="en-US"/>
+                        </w:rPr>
+                      </m:ctrlPr>
+                    </m:dPr>
+                    <m:e>
+                      <m:r>
+                        <w:rPr>
+                          <w:rFonts w:ascii="Cambria Math" w:eastAsiaTheme="minorEastAsia" w:hAnsi="Cambria Math"/>
+                          <w:lang w:val="en-US"/>
+                        </w:rPr>
+                        <m:t>2*</m:t>
+                      </m:r>
+                      <m:sSup>
+                        <m:sSupPr>
+                          <m:ctrlPr>
+                            <w:rPr>
+                              <w:rFonts w:ascii="Cambria Math" w:eastAsiaTheme="minorEastAsia" w:hAnsi="Cambria Math"/>
+                              <w:i/>
+                              <w:lang w:val="en-US"/>
+                            </w:rPr>
+                          </m:ctrlPr>
+                        </m:sSupPr>
+                        <m:e>
+                          <m:r>
+                            <w:rPr>
+                              <w:rFonts w:ascii="Cambria Math" w:eastAsiaTheme="minorEastAsia" w:hAnsi="Cambria Math"/>
+                              <w:lang w:val="en-US"/>
+                            </w:rPr>
+                            <m:t>x</m:t>
+                          </m:r>
+                        </m:e>
+                        <m:sup>
+                          <m:r>
+                            <w:rPr>
+                              <w:rFonts w:ascii="Cambria Math" w:eastAsiaTheme="minorEastAsia" w:hAnsi="Cambria Math"/>
+                              <w:lang w:val="en-US"/>
+                            </w:rPr>
+                            <m:t>2</m:t>
+                          </m:r>
+                        </m:sup>
+                      </m:sSup>
+                      <m:r>
+                        <w:rPr>
+                          <w:rFonts w:ascii="Cambria Math" w:eastAsiaTheme="minorEastAsia" w:hAnsi="Cambria Math"/>
+                          <w:lang w:val="en-US"/>
+                        </w:rPr>
+                        <m:t>-3</m:t>
+                      </m:r>
+                    </m:e>
+                  </m:d>
+                  <m:r>
+                    <w:rPr>
+                      <w:rFonts w:ascii="Cambria Math" w:eastAsiaTheme="minorEastAsia" w:hAnsi="Cambria Math"/>
+                      <w:lang w:val="en-US"/>
+                    </w:rPr>
+                    <m:t>*</m:t>
+                  </m:r>
+                  <m:sSup>
+                    <m:sSupPr>
+                      <m:ctrlPr>
+                        <w:rPr>
+                          <w:rFonts w:ascii="Cambria Math" w:eastAsiaTheme="minorEastAsia" w:hAnsi="Cambria Math"/>
+                          <w:i/>
+                          <w:lang w:val="en-US"/>
+                        </w:rPr>
+                      </m:ctrlPr>
+                    </m:sSupPr>
+                    <m:e>
+                      <m:d>
+                        <m:dPr>
+                          <m:ctrlPr>
+                            <w:rPr>
+                              <w:rFonts w:ascii="Cambria Math" w:eastAsiaTheme="minorEastAsia" w:hAnsi="Cambria Math"/>
+                              <w:i/>
+                              <w:lang w:val="en-US"/>
+                            </w:rPr>
+                          </m:ctrlPr>
+                        </m:dPr>
+                        <m:e>
+                          <m:sSup>
+                            <m:sSupPr>
+                              <m:ctrlPr>
+                                <w:rPr>
+                                  <w:rFonts w:ascii="Cambria Math" w:eastAsiaTheme="minorEastAsia" w:hAnsi="Cambria Math"/>
+                                  <w:i/>
+                                  <w:lang w:val="en-US"/>
+                                </w:rPr>
+                              </m:ctrlPr>
+                            </m:sSupPr>
+                            <m:e>
+                              <m:r>
+                                <w:rPr>
+                                  <w:rFonts w:ascii="Cambria Math" w:eastAsiaTheme="minorEastAsia" w:hAnsi="Cambria Math"/>
+                                  <w:lang w:val="en-US"/>
+                                </w:rPr>
+                                <m:t>x</m:t>
+                              </m:r>
+                            </m:e>
+                            <m:sup>
+                              <m:r>
+                                <w:rPr>
+                                  <w:rFonts w:ascii="Cambria Math" w:eastAsiaTheme="minorEastAsia" w:hAnsi="Cambria Math"/>
+                                  <w:lang w:val="en-US"/>
+                                </w:rPr>
+                                <m:t>2</m:t>
+                              </m:r>
+                            </m:sup>
+                          </m:sSup>
+                          <m:r>
+                            <w:rPr>
+                              <w:rFonts w:ascii="Cambria Math" w:eastAsiaTheme="minorEastAsia" w:hAnsi="Cambria Math"/>
+                              <w:lang w:val="en-US"/>
+                            </w:rPr>
+                            <m:t>+1</m:t>
+                          </m:r>
+                        </m:e>
+                      </m:d>
+                    </m:e>
+                    <m:sup>
+                      <m:f>
+                        <m:fPr>
+                          <m:type m:val="lin"/>
+                          <m:ctrlPr>
+                            <w:rPr>
+                              <w:rFonts w:ascii="Cambria Math" w:eastAsiaTheme="minorEastAsia" w:hAnsi="Cambria Math"/>
+                              <w:lang w:val="en-US"/>
+                            </w:rPr>
+                          </m:ctrlPr>
+                        </m:fPr>
+                        <m:num>
+                          <m:r>
+                            <w:rPr>
+                              <w:rFonts w:ascii="Cambria Math" w:eastAsiaTheme="minorEastAsia" w:hAnsi="Cambria Math"/>
+                              <w:lang w:val="en-US"/>
+                            </w:rPr>
+                            <m:t>1</m:t>
+                          </m:r>
+                        </m:num>
+                        <m:den>
+                          <m:r>
+                            <w:rPr>
+                              <w:rFonts w:ascii="Cambria Math" w:eastAsiaTheme="minorEastAsia" w:hAnsi="Cambria Math"/>
+                              <w:lang w:val="en-US"/>
+                            </w:rPr>
+                            <m:t>2</m:t>
+                          </m:r>
+                        </m:den>
+                      </m:f>
+                    </m:sup>
+                  </m:sSup>
+                  <m:r>
+                    <w:rPr>
+                      <w:rFonts w:ascii="Cambria Math" w:eastAsiaTheme="minorEastAsia" w:hAnsi="Cambria Math"/>
+                      <w:lang w:val="en-US"/>
+                    </w:rPr>
+                    <m:t>+3*</m:t>
+                  </m:r>
+                  <m:r>
+                    <m:rPr>
+                      <m:sty m:val="p"/>
+                    </m:rPr>
+                    <w:rPr>
+                      <w:rFonts w:ascii="Cambria Math" w:eastAsiaTheme="minorEastAsia" w:hAnsi="Cambria Math"/>
+                      <w:lang w:val="en-US"/>
+                    </w:rPr>
+                    <m:t>ArcSinh</m:t>
+                  </m:r>
+                  <m:d>
+                    <m:dPr>
+                      <m:begChr m:val="["/>
+                      <m:endChr m:val="]"/>
+                      <m:ctrlPr>
+                        <w:rPr>
+                          <w:rFonts w:ascii="Cambria Math" w:eastAsiaTheme="minorEastAsia" w:hAnsi="Cambria Math"/>
+                          <w:i/>
+                          <w:lang w:val="en-US"/>
+                        </w:rPr>
+                      </m:ctrlPr>
+                    </m:dPr>
+                    <m:e>
+                      <m:r>
+                        <w:rPr>
+                          <w:rFonts w:ascii="Cambria Math" w:eastAsiaTheme="minorEastAsia" w:hAnsi="Cambria Math"/>
+                          <w:lang w:val="en-US"/>
+                        </w:rPr>
+                        <m:t>x</m:t>
+                      </m:r>
+                    </m:e>
+                  </m:d>
+                </m:e>
+              </m:d>
+              <m:r>
+                <w:rPr>
+                  <w:rFonts w:ascii="Cambria Math" w:eastAsiaTheme="minorEastAsia" w:hAnsi="Cambria Math"/>
+                  <w:lang w:val="en-US"/>
+                </w:rPr>
+                <m:t>,</m:t>
+              </m:r>
+              <m:d>
+                <m:dPr>
+                  <m:begChr m:val="{"/>
+                  <m:endChr m:val="}"/>
+                  <m:ctrlPr>
+                    <w:rPr>
+                      <w:rFonts w:ascii="Cambria Math" w:eastAsiaTheme="minorEastAsia" w:hAnsi="Cambria Math"/>
+                      <w:i/>
+                      <w:lang w:val="en-US"/>
+                    </w:rPr>
+                  </m:ctrlPr>
+                </m:dPr>
+                <m:e>
+                  <m:r>
+                    <w:rPr>
+                      <w:rFonts w:ascii="Cambria Math" w:eastAsiaTheme="minorEastAsia" w:hAnsi="Cambria Math"/>
+                      <w:lang w:val="en-US"/>
+                    </w:rPr>
+                    <m:t>x,0,10</m:t>
+                  </m:r>
+                </m:e>
+              </m:d>
+            </m:e>
+          </m:d>
+        </m:oMath>
+      </m:oMathPara>
+    </w:p>
+    <w:p>
+      <w:pPr>
+        <w:rPr>
+          <w:rFonts w:eastAsiaTheme="minorEastAsia"/>
+          <w:lang w:val="en-US"/>
+        </w:rPr>
+      </w:pPr>
+      <m:oMathPara>
+        <m:oMath>
+          <m:r>
+            <w:rPr>
+              <w:rFonts w:ascii="Cambria Math" w:eastAsiaTheme="minorEastAsia" w:hAnsi="Cambria Math"/>
+              <w:lang w:val="en-US"/>
+            </w:rPr>
+            <m:t>→</m:t>
+          </m:r>
+          <m:f>
+            <m:fPr>
+              <m:ctrlPr>
+                <w:rPr>
+                  <w:rFonts w:ascii="Cambria Math" w:eastAsiaTheme="minorEastAsia" w:hAnsi="Cambria Math"/>
+                  <w:lang w:val="en-US"/>
+                </w:rPr>
+              </m:ctrlPr>
+            </m:fPr>
+            <m:num>
+              <m:r>
+                <w:rPr>
+                  <w:rFonts w:ascii="Cambria Math" w:eastAsiaTheme="minorEastAsia" w:hAnsi="Cambria Math"/>
+                  <w:lang w:val="en-US"/>
+                </w:rPr>
+                <m:t>8C</m:t>
+              </m:r>
+              <m:sSup>
+                <m:sSupPr>
+                  <m:ctrlPr>
+                    <w:rPr>
+                      <w:rFonts w:ascii="Cambria Math" w:eastAsiaTheme="minorEastAsia" w:hAnsi="Cambria Math"/>
+                      <w:lang w:val="en-US"/>
+                    </w:rPr>
+                  </m:ctrlPr>
+                </m:sSupPr>
+                <m:e>
+                  <m:r>
+                    <w:rPr>
+                      <w:rFonts w:ascii="Cambria Math" w:eastAsiaTheme="minorEastAsia" w:hAnsi="Cambria Math"/>
+                      <w:lang w:val="en-US"/>
+                    </w:rPr>
+                    <m:t>x</m:t>
+                  </m:r>
+                </m:e>
+                <m:sup>
+                  <m:r>
+                    <w:rPr>
+                      <w:rFonts w:ascii="Cambria Math" w:eastAsiaTheme="minorEastAsia" w:hAnsi="Cambria Math"/>
+                      <w:lang w:val="en-US"/>
+                    </w:rPr>
+                    <m:t>5</m:t>
+                  </m:r>
+                </m:sup>
+              </m:sSup>
+            </m:num>
+            <m:den>
+              <m:r>
+                <w:rPr>
+                  <w:rFonts w:ascii="Cambria Math" w:eastAsiaTheme="minorEastAsia" w:hAnsi="Cambria Math"/>
+                  <w:lang w:val="en-US"/>
+                </w:rPr>
+                <m:t>5</m:t>
+              </m:r>
+            </m:den>
+          </m:f>
+          <m:r>
+            <w:rPr>
+              <w:rFonts w:ascii="Cambria Math" w:eastAsiaTheme="minorEastAsia" w:hAnsi="Cambria Math"/>
+              <w:lang w:val="en-US"/>
+            </w:rPr>
+            <m:t>-</m:t>
+          </m:r>
+          <m:f>
+            <m:fPr>
+              <m:ctrlPr>
+                <w:rPr>
+                  <w:rFonts w:ascii="Cambria Math" w:eastAsiaTheme="minorEastAsia" w:hAnsi="Cambria Math"/>
+                  <w:lang w:val="en-US"/>
+                </w:rPr>
+              </m:ctrlPr>
+            </m:fPr>
+            <m:num>
+              <m:r>
+                <w:rPr>
+                  <w:rFonts w:ascii="Cambria Math" w:eastAsiaTheme="minorEastAsia" w:hAnsi="Cambria Math"/>
+                  <w:lang w:val="en-US"/>
+                </w:rPr>
+                <m:t>4C</m:t>
+              </m:r>
+              <m:sSup>
+                <m:sSupPr>
+                  <m:ctrlPr>
+                    <w:rPr>
+                      <w:rFonts w:ascii="Cambria Math" w:eastAsiaTheme="minorEastAsia" w:hAnsi="Cambria Math"/>
+                      <w:lang w:val="en-US"/>
+                    </w:rPr>
+                  </m:ctrlPr>
+                </m:sSupPr>
+                <m:e>
+                  <m:r>
+                    <w:rPr>
+                      <w:rFonts w:ascii="Cambria Math" w:eastAsiaTheme="minorEastAsia" w:hAnsi="Cambria Math"/>
+                      <w:lang w:val="en-US"/>
+                    </w:rPr>
+                    <m:t>x</m:t>
+                  </m:r>
+                </m:e>
+                <m:sup>
+                  <m:r>
+                    <w:rPr>
+                      <w:rFonts w:ascii="Cambria Math" w:eastAsiaTheme="minorEastAsia" w:hAnsi="Cambria Math"/>
+                      <w:lang w:val="en-US"/>
+                    </w:rPr>
+                    <m:t>7</m:t>
+                  </m:r>
+                </m:sup>
+              </m:sSup>
+            </m:num>
+            <m:den>
+              <m:r>
+                <w:rPr>
+                  <w:rFonts w:ascii="Cambria Math" w:eastAsiaTheme="minorEastAsia" w:hAnsi="Cambria Math"/>
+                  <w:lang w:val="en-US"/>
+                </w:rPr>
+                <m:t>7</m:t>
+              </m:r>
+            </m:den>
+          </m:f>
+          <m:r>
+            <w:rPr>
+              <w:rFonts w:ascii="Cambria Math" w:eastAsiaTheme="minorEastAsia" w:hAnsi="Cambria Math"/>
+              <w:lang w:val="en-US"/>
+            </w:rPr>
+            <m:t>+</m:t>
+          </m:r>
+          <m:f>
+            <m:fPr>
+              <m:ctrlPr>
+                <w:rPr>
+                  <w:rFonts w:ascii="Cambria Math" w:eastAsiaTheme="minorEastAsia" w:hAnsi="Cambria Math"/>
+                  <w:lang w:val="en-US"/>
+                </w:rPr>
+              </m:ctrlPr>
+            </m:fPr>
+            <m:num>
+              <m:r>
+                <w:rPr>
+                  <w:rFonts w:ascii="Cambria Math" w:eastAsiaTheme="minorEastAsia" w:hAnsi="Cambria Math"/>
+                  <w:lang w:val="en-US"/>
+                </w:rPr>
+                <m:t>C</m:t>
+              </m:r>
+              <m:sSup>
+                <m:sSupPr>
+                  <m:ctrlPr>
+                    <w:rPr>
+                      <w:rFonts w:ascii="Cambria Math" w:eastAsiaTheme="minorEastAsia" w:hAnsi="Cambria Math"/>
+                      <w:lang w:val="en-US"/>
+                    </w:rPr>
+                  </m:ctrlPr>
+                </m:sSupPr>
+                <m:e>
+                  <m:r>
+                    <w:rPr>
+                      <w:rFonts w:ascii="Cambria Math" w:eastAsiaTheme="minorEastAsia" w:hAnsi="Cambria Math"/>
+                      <w:lang w:val="en-US"/>
+                    </w:rPr>
+                    <m:t>x</m:t>
+                  </m:r>
+                </m:e>
+                <m:sup>
+                  <m:r>
+                    <w:rPr>
+                      <w:rFonts w:ascii="Cambria Math" w:eastAsiaTheme="minorEastAsia" w:hAnsi="Cambria Math"/>
+                      <w:lang w:val="en-US"/>
+                    </w:rPr>
+                    <m:t>9</m:t>
+                  </m:r>
+                </m:sup>
+              </m:sSup>
+            </m:num>
+            <m:den>
+              <m:r>
+                <w:rPr>
+                  <w:rFonts w:ascii="Cambria Math" w:eastAsiaTheme="minorEastAsia" w:hAnsi="Cambria Math"/>
+                  <w:lang w:val="en-US"/>
+                </w:rPr>
+                <m:t>3</m:t>
+              </m:r>
+            </m:den>
+          </m:f>
+          <m:r>
+            <w:rPr>
+              <w:rFonts w:ascii="Cambria Math" w:eastAsiaTheme="minorEastAsia" w:hAnsi="Cambria Math"/>
+              <w:lang w:val="en-US"/>
+            </w:rPr>
+            <m:t>+</m:t>
+          </m:r>
+          <m:sSup>
+            <m:sSupPr>
+              <m:ctrlPr>
+                <w:rPr>
+                  <w:rFonts w:ascii="Cambria Math" w:eastAsiaTheme="minorEastAsia" w:hAnsi="Cambria Math"/>
+                  <w:lang w:val="en-US"/>
+                </w:rPr>
+              </m:ctrlPr>
+            </m:sSupPr>
+            <m:e>
+              <m:r>
+                <w:rPr>
+                  <w:rFonts w:ascii="Cambria Math" w:eastAsiaTheme="minorEastAsia" w:hAnsi="Cambria Math"/>
+                  <w:lang w:val="en-US"/>
+                </w:rPr>
+                <m:t>O[x]</m:t>
+              </m:r>
+            </m:e>
+            <m:sup>
+              <m:r>
+                <w:rPr>
+                  <w:rFonts w:ascii="Cambria Math" w:eastAsiaTheme="minorEastAsia" w:hAnsi="Cambria Math"/>
+                  <w:lang w:val="en-US"/>
+                </w:rPr>
+                <m:t>11</m:t>
+              </m:r>
+            </m:sup>
+          </m:sSup>
+        </m:oMath>
+      </m:oMathPara>
+    </w:p>
+    <w:p>
+      <w:pPr>
+        <w:rPr>
+          <w:rFonts w:eastAsiaTheme="minorEastAsia"/>
+          <w:lang w:val="en-US"/>
+        </w:rPr>
+      </w:pPr>
+      <w:r>
+        <w:rPr>
+          <w:rFonts w:eastAsiaTheme="minorEastAsia"/>
+          <w:lang w:val="en-US"/>
+        </w:rPr>
+        <w:t xml:space="preserve">The leading term in this series expansion is </w:t>
+      </w:r>
+      <m:oMath>
+        <m:r>
+          <w:rPr>
+            <w:rFonts w:ascii="Cambria Math" w:eastAsiaTheme="minorEastAsia" w:hAnsi="Cambria Math"/>
+            <w:lang w:val="en-US"/>
+          </w:rPr>
+          <m:t>8C</m:t>
+        </m:r>
+        <m:sSup>
+          <m:sSupPr>
+            <m:ctrlPr>
+              <w:rPr>
+                <w:rFonts w:ascii="Cambria Math" w:eastAsiaTheme="minorEastAsia" w:hAnsi="Cambria Math"/>
+                <w:i/>
+                <w:lang w:val="en-US"/>
+              </w:rPr>
+            </m:ctrlPr>
+          </m:sSupPr>
+          <m:e>
+            <m:r>
+              <w:rPr>
+                <w:rFonts w:ascii="Cambria Math" w:eastAsiaTheme="minorEastAsia" w:hAnsi="Cambria Math"/>
+                <w:lang w:val="en-US"/>
+              </w:rPr>
+              <m:t>x</m:t>
+            </m:r>
+          </m:e>
+          <m:sup>
+            <m:r>
+              <w:rPr>
+                <w:rFonts w:ascii="Cambria Math" w:eastAsiaTheme="minorEastAsia" w:hAnsi="Cambria Math"/>
+                <w:lang w:val="en-US"/>
+              </w:rPr>
+              <m:t>5</m:t>
+            </m:r>
+          </m:sup>
+        </m:sSup>
+        <m:r>
+          <w:rPr>
+            <w:rFonts w:ascii="Cambria Math" w:eastAsiaTheme="minorEastAsia" w:hAnsi="Cambria Math"/>
+            <w:lang w:val="en-US"/>
+          </w:rPr>
+          <m:t>/5</m:t>
+        </m:r>
+      </m:oMath>
+      <w:r>
+        <w:rPr>
+          <w:rFonts w:eastAsiaTheme="minorEastAsia"/>
+          <w:lang w:val="en-US"/>
+        </w:rPr>
+        <w:t>. It is also given that:</w:t>
+      </w:r>
+    </w:p>
+    <w:p>
+      <w:pPr>
+        <w:rPr>
+          <w:rFonts w:eastAsiaTheme="minorEastAsia"/>
+          <w:lang w:val="en-US"/>
+        </w:rPr>
+      </w:pPr>
+      <m:oMathPara>
+        <m:oMath>
+          <m:r>
+            <w:rPr>
+              <w:rFonts w:ascii="Cambria Math" w:eastAsiaTheme="minorEastAsia" w:hAnsi="Cambria Math"/>
+              <w:lang w:val="en-US"/>
+            </w:rPr>
+            <m:t>x=</m:t>
+          </m:r>
+          <m:sSup>
+            <m:sSupPr>
+              <m:ctrlPr>
+                <w:rPr>
+                  <w:rFonts w:ascii="Cambria Math" w:eastAsiaTheme="minorEastAsia" w:hAnsi="Cambria Math"/>
+                  <w:i/>
+                  <w:lang w:val="en-US"/>
+                </w:rPr>
+              </m:ctrlPr>
+            </m:sSupPr>
+            <m:e>
+              <m:d>
+                <m:dPr>
+                  <m:ctrlPr>
+                    <w:rPr>
+                      <w:rFonts w:ascii="Cambria Math" w:eastAsiaTheme="minorEastAsia" w:hAnsi="Cambria Math"/>
+                      <w:i/>
+                      <w:lang w:val="en-US"/>
+                    </w:rPr>
+                  </m:ctrlPr>
+                </m:dPr>
+                <m:e>
+                  <m:f>
+                    <m:fPr>
+                      <m:ctrlPr>
+                        <w:rPr>
+                          <w:rFonts w:ascii="Cambria Math" w:eastAsiaTheme="minorEastAsia" w:hAnsi="Cambria Math"/>
+                          <w:i/>
+                          <w:lang w:val="en-US"/>
+                        </w:rPr>
+                      </m:ctrlPr>
+                    </m:fPr>
+                    <m:num>
+                      <m:r>
+                        <w:rPr>
+                          <w:rFonts w:ascii="Cambria Math" w:eastAsiaTheme="minorEastAsia" w:hAnsi="Cambria Math"/>
+                          <w:lang w:val="en-US"/>
+                        </w:rPr>
+                        <m:t>ρ</m:t>
+                      </m:r>
+                    </m:num>
+                    <m:den>
+                      <m:r>
+                        <w:rPr>
+                          <w:rFonts w:ascii="Cambria Math" w:eastAsiaTheme="minorEastAsia" w:hAnsi="Cambria Math"/>
+                          <w:lang w:val="en-US"/>
+                        </w:rPr>
+                        <m:t>D</m:t>
+                      </m:r>
+                    </m:den>
+                  </m:f>
+                </m:e>
+              </m:d>
+            </m:e>
+            <m:sup>
+              <m:r>
+                <w:rPr>
+                  <w:rFonts w:ascii="Cambria Math" w:eastAsiaTheme="minorEastAsia" w:hAnsi="Cambria Math"/>
+                  <w:lang w:val="en-US"/>
+                </w:rPr>
+                <m:t>1/q</m:t>
+              </m:r>
+            </m:sup>
+          </m:sSup>
+          <m:r>
+            <w:rPr>
+              <w:rFonts w:ascii="Cambria Math" w:eastAsiaTheme="minorEastAsia" w:hAnsi="Cambria Math"/>
+              <w:lang w:val="en-US"/>
+            </w:rPr>
+            <m:t>→</m:t>
+          </m:r>
+          <m:sSup>
+            <m:sSupPr>
+              <m:ctrlPr>
+                <w:rPr>
+                  <w:rFonts w:ascii="Cambria Math" w:eastAsiaTheme="minorEastAsia" w:hAnsi="Cambria Math"/>
+                  <w:i/>
+                  <w:lang w:val="en-US"/>
+                </w:rPr>
+              </m:ctrlPr>
+            </m:sSupPr>
+            <m:e>
+              <m:r>
+                <w:rPr>
+                  <w:rFonts w:ascii="Cambria Math" w:eastAsiaTheme="minorEastAsia" w:hAnsi="Cambria Math"/>
+                  <w:lang w:val="en-US"/>
+                </w:rPr>
+                <m:t>x</m:t>
+              </m:r>
+            </m:e>
+            <m:sup>
+              <m:r>
+                <w:rPr>
+                  <w:rFonts w:ascii="Cambria Math" w:eastAsiaTheme="minorEastAsia" w:hAnsi="Cambria Math"/>
+                  <w:lang w:val="en-US"/>
+                </w:rPr>
+                <m:t>5</m:t>
+              </m:r>
+            </m:sup>
+          </m:sSup>
+          <m:r>
+            <w:rPr>
+              <w:rFonts w:ascii="Cambria Math" w:eastAsiaTheme="minorEastAsia" w:hAnsi="Cambria Math"/>
+              <w:lang w:val="en-US"/>
+            </w:rPr>
+            <m:t>=</m:t>
+          </m:r>
+          <m:sSup>
+            <m:sSupPr>
+              <m:ctrlPr>
+                <w:rPr>
+                  <w:rFonts w:ascii="Cambria Math" w:eastAsiaTheme="minorEastAsia" w:hAnsi="Cambria Math"/>
+                  <w:i/>
+                  <w:lang w:val="en-US"/>
+                </w:rPr>
+              </m:ctrlPr>
+            </m:sSupPr>
+            <m:e>
+              <m:r>
+                <w:rPr>
+                  <w:rFonts w:ascii="Cambria Math" w:eastAsiaTheme="minorEastAsia" w:hAnsi="Cambria Math"/>
+                  <w:lang w:val="en-US"/>
+                </w:rPr>
+                <m:t>ρ</m:t>
+              </m:r>
+            </m:e>
+            <m:sup>
+              <m:r>
+                <w:rPr>
+                  <w:rFonts w:ascii="Cambria Math" w:eastAsiaTheme="minorEastAsia" w:hAnsi="Cambria Math"/>
+                  <w:lang w:val="en-US"/>
+                </w:rPr>
+                <m:t>5/q</m:t>
+              </m:r>
+            </m:sup>
+          </m:sSup>
+          <m:f>
+            <m:fPr>
+              <m:ctrlPr>
+                <w:rPr>
+                  <w:rFonts w:ascii="Cambria Math" w:eastAsiaTheme="minorEastAsia" w:hAnsi="Cambria Math"/>
+                  <w:i/>
+                  <w:lang w:val="en-US"/>
+                </w:rPr>
+              </m:ctrlPr>
+            </m:fPr>
+            <m:num>
+              <m:r>
+                <w:rPr>
+                  <w:rFonts w:ascii="Cambria Math" w:eastAsiaTheme="minorEastAsia" w:hAnsi="Cambria Math"/>
+                  <w:lang w:val="en-US"/>
+                </w:rPr>
+                <m:t>1</m:t>
+              </m:r>
+            </m:num>
+            <m:den>
+              <m:sSup>
+                <m:sSupPr>
+                  <m:ctrlPr>
+                    <w:rPr>
+                      <w:rFonts w:ascii="Cambria Math" w:eastAsiaTheme="minorEastAsia" w:hAnsi="Cambria Math"/>
+                      <w:i/>
+                      <w:lang w:val="en-US"/>
+                    </w:rPr>
+                  </m:ctrlPr>
+                </m:sSupPr>
+                <m:e>
+                  <m:r>
+                    <w:rPr>
+                      <w:rFonts w:ascii="Cambria Math" w:eastAsiaTheme="minorEastAsia" w:hAnsi="Cambria Math"/>
+                      <w:lang w:val="en-US"/>
+                    </w:rPr>
+                    <m:t>D</m:t>
+                  </m:r>
+                </m:e>
+                <m:sup>
+                  <m:r>
+                    <w:rPr>
+                      <w:rFonts w:ascii="Cambria Math" w:eastAsiaTheme="minorEastAsia" w:hAnsi="Cambria Math"/>
+                      <w:lang w:val="en-US"/>
+                    </w:rPr>
+                    <m:t>5/q</m:t>
+                  </m:r>
+                </m:sup>
+              </m:sSup>
+            </m:den>
+          </m:f>
+        </m:oMath>
+      </m:oMathPara>
+    </w:p>
+    <w:p>
+      <w:pPr>
+        <w:rPr>
+          <w:rFonts w:eastAsiaTheme="minorEastAsia"/>
+          <w:lang w:val="en-US"/>
+        </w:rPr>
+      </w:pPr>
+      <w:r>
+        <w:rPr>
+          <w:rFonts w:eastAsiaTheme="minorEastAsia"/>
+          <w:lang w:val="en-US"/>
+        </w:rPr>
+        <w:t xml:space="preserve">Substituting this for </w:t>
+      </w:r>
+      <m:oMath>
+        <m:sSup>
+          <m:sSupPr>
+            <m:ctrlPr>
+              <w:rPr>
+                <w:rFonts w:ascii="Cambria Math" w:eastAsiaTheme="minorEastAsia" w:hAnsi="Cambria Math"/>
+                <w:i/>
+                <w:lang w:val="en-US"/>
+              </w:rPr>
+            </m:ctrlPr>
+          </m:sSupPr>
+          <m:e>
+            <m:r>
+              <w:rPr>
+                <w:rFonts w:ascii="Cambria Math" w:eastAsiaTheme="minorEastAsia" w:hAnsi="Cambria Math"/>
+                <w:lang w:val="en-US"/>
+              </w:rPr>
+              <m:t>x</m:t>
+            </m:r>
+          </m:e>
+          <m:sup>
+            <m:r>
+              <w:rPr>
+                <w:rFonts w:ascii="Cambria Math" w:eastAsiaTheme="minorEastAsia" w:hAnsi="Cambria Math"/>
+                <w:lang w:val="en-US"/>
+              </w:rPr>
+              <m:t>5</m:t>
+            </m:r>
+          </m:sup>
+        </m:sSup>
+      </m:oMath>
+      <w:r>
+        <w:rPr>
+          <w:rFonts w:eastAsiaTheme="minorEastAsia"/>
+          <w:lang w:val="en-US"/>
+        </w:rPr>
+        <w:t xml:space="preserve"> in the leading term gives:</w:t>
+      </w:r>
+    </w:p>
+    <w:p>
+      <w:pPr>
+        <w:rPr>
+          <w:rFonts w:eastAsiaTheme="minorEastAsia"/>
+          <w:lang w:val="en-US"/>
+        </w:rPr>
+      </w:pPr>
+      <m:oMathPara>
+        <m:oMath>
+          <m:f>
+            <m:fPr>
+              <m:ctrlPr>
+                <w:rPr>
+                  <w:rFonts w:ascii="Cambria Math" w:eastAsiaTheme="minorEastAsia" w:hAnsi="Cambria Math"/>
+                  <w:lang w:val="en-US"/>
+                </w:rPr>
+              </m:ctrlPr>
+            </m:fPr>
+            <m:num>
+              <m:r>
+                <w:rPr>
+                  <w:rFonts w:ascii="Cambria Math" w:eastAsiaTheme="minorEastAsia" w:hAnsi="Cambria Math"/>
+                  <w:lang w:val="en-US"/>
+                </w:rPr>
+                <m:t>8</m:t>
+              </m:r>
+              <m:r>
+                <w:rPr>
+                  <w:rFonts w:ascii="Cambria Math" w:eastAsiaTheme="minorEastAsia" w:hAnsi="Cambria Math"/>
+                  <w:lang w:val="en-US"/>
+                </w:rPr>
+                <m:t>C</m:t>
+              </m:r>
+              <m:sSup>
+                <m:sSupPr>
+                  <m:ctrlPr>
+                    <w:rPr>
+                      <w:rFonts w:ascii="Cambria Math" w:eastAsiaTheme="minorEastAsia" w:hAnsi="Cambria Math"/>
+                      <w:lang w:val="en-US"/>
+                    </w:rPr>
+                  </m:ctrlPr>
+                </m:sSupPr>
+                <m:e>
+                  <m:r>
+                    <w:rPr>
+                      <w:rFonts w:ascii="Cambria Math" w:eastAsiaTheme="minorEastAsia" w:hAnsi="Cambria Math"/>
+                      <w:lang w:val="en-US"/>
+                    </w:rPr>
+                    <m:t>x</m:t>
+                  </m:r>
+                </m:e>
+                <m:sup>
+                  <m:r>
+                    <w:rPr>
+                      <w:rFonts w:ascii="Cambria Math" w:eastAsiaTheme="minorEastAsia" w:hAnsi="Cambria Math"/>
+                      <w:lang w:val="en-US"/>
+                    </w:rPr>
+                    <m:t>5</m:t>
+                  </m:r>
+                </m:sup>
+              </m:sSup>
+            </m:num>
+            <m:den>
+              <m:r>
+                <w:rPr>
+                  <w:rFonts w:ascii="Cambria Math" w:eastAsiaTheme="minorEastAsia" w:hAnsi="Cambria Math"/>
+                  <w:lang w:val="en-US"/>
+                </w:rPr>
+                <m:t>5</m:t>
+              </m:r>
+            </m:den>
+          </m:f>
+          <m:r>
+            <w:rPr>
+              <w:rFonts w:ascii="Cambria Math" w:eastAsiaTheme="minorEastAsia" w:hAnsi="Cambria Math"/>
+              <w:lang w:val="en-US"/>
+            </w:rPr>
+            <m:t>=</m:t>
+          </m:r>
+          <m:f>
+            <m:fPr>
+              <m:ctrlPr>
+                <w:rPr>
+                  <w:rFonts w:ascii="Cambria Math" w:eastAsiaTheme="minorEastAsia" w:hAnsi="Cambria Math"/>
+                  <w:i/>
+                  <w:lang w:val="en-US"/>
+                </w:rPr>
+              </m:ctrlPr>
+            </m:fPr>
+            <m:num>
+              <m:r>
+                <w:rPr>
+                  <w:rFonts w:ascii="Cambria Math" w:eastAsiaTheme="minorEastAsia" w:hAnsi="Cambria Math"/>
+                  <w:lang w:val="en-US"/>
+                </w:rPr>
+                <m:t>8C</m:t>
+              </m:r>
+            </m:num>
+            <m:den>
+              <m:r>
+                <w:rPr>
+                  <w:rFonts w:ascii="Cambria Math" w:eastAsiaTheme="minorEastAsia" w:hAnsi="Cambria Math"/>
+                  <w:lang w:val="en-US"/>
+                </w:rPr>
+                <m:t>5</m:t>
+              </m:r>
+              <m:sSup>
+                <m:sSupPr>
+                  <m:ctrlPr>
+                    <w:rPr>
+                      <w:rFonts w:ascii="Cambria Math" w:eastAsiaTheme="minorEastAsia" w:hAnsi="Cambria Math"/>
+                      <w:i/>
+                      <w:lang w:val="en-US"/>
+                    </w:rPr>
+                  </m:ctrlPr>
+                </m:sSupPr>
+                <m:e>
+                  <m:r>
+                    <w:rPr>
+                      <w:rFonts w:ascii="Cambria Math" w:eastAsiaTheme="minorEastAsia" w:hAnsi="Cambria Math"/>
+                      <w:lang w:val="en-US"/>
+                    </w:rPr>
+                    <m:t>D</m:t>
+                  </m:r>
+                </m:e>
+                <m:sup>
+                  <m:r>
+                    <w:rPr>
+                      <w:rFonts w:ascii="Cambria Math" w:eastAsiaTheme="minorEastAsia" w:hAnsi="Cambria Math"/>
+                      <w:lang w:val="en-US"/>
+                    </w:rPr>
+                    <m:t>5/q</m:t>
+                  </m:r>
+                </m:sup>
+              </m:sSup>
+            </m:den>
+          </m:f>
+          <m:sSup>
+            <m:sSupPr>
+              <m:ctrlPr>
+                <w:rPr>
+                  <w:rFonts w:ascii="Cambria Math" w:eastAsiaTheme="minorEastAsia" w:hAnsi="Cambria Math"/>
+                  <w:i/>
+                  <w:lang w:val="en-US"/>
+                </w:rPr>
+              </m:ctrlPr>
+            </m:sSupPr>
+            <m:e>
+              <m:r>
+                <w:rPr>
+                  <w:rFonts w:ascii="Cambria Math" w:eastAsiaTheme="minorEastAsia" w:hAnsi="Cambria Math"/>
+                  <w:lang w:val="en-US"/>
+                </w:rPr>
+                <m:t>ρ</m:t>
+              </m:r>
+            </m:e>
+            <m:sup>
+              <m:f>
+                <m:fPr>
+                  <m:ctrlPr>
+                    <w:rPr>
+                      <w:rFonts w:ascii="Cambria Math" w:eastAsiaTheme="minorEastAsia" w:hAnsi="Cambria Math"/>
+                      <w:i/>
+                      <w:lang w:val="en-US"/>
+                    </w:rPr>
+                  </m:ctrlPr>
+                </m:fPr>
+                <m:num>
+                  <m:r>
+                    <w:rPr>
+                      <w:rFonts w:ascii="Cambria Math" w:eastAsiaTheme="minorEastAsia" w:hAnsi="Cambria Math"/>
+                      <w:lang w:val="en-US"/>
+                    </w:rPr>
+                    <m:t>5</m:t>
+                  </m:r>
+                </m:num>
+                <m:den>
+                  <m:r>
+                    <w:rPr>
+                      <w:rFonts w:ascii="Cambria Math" w:eastAsiaTheme="minorEastAsia" w:hAnsi="Cambria Math"/>
+                      <w:lang w:val="en-US"/>
+                    </w:rPr>
+                    <m:t>q</m:t>
+                  </m:r>
+                </m:den>
+              </m:f>
+            </m:sup>
+          </m:sSup>
+          <m:r>
+            <w:rPr>
+              <w:rFonts w:ascii="Cambria Math" w:eastAsiaTheme="minorEastAsia" w:hAnsi="Cambria Math"/>
+              <w:lang w:val="en-US"/>
+            </w:rPr>
+            <m:t>=</m:t>
+          </m:r>
+          <m:sSub>
+            <m:sSubPr>
+              <m:ctrlPr>
+                <w:rPr>
+                  <w:rFonts w:ascii="Cambria Math" w:eastAsiaTheme="minorEastAsia" w:hAnsi="Cambria Math"/>
+                  <w:i/>
+                  <w:lang w:val="en-US"/>
+                </w:rPr>
+              </m:ctrlPr>
+            </m:sSubPr>
+            <m:e>
+              <m:r>
+                <w:rPr>
+                  <w:rFonts w:ascii="Cambria Math" w:eastAsiaTheme="minorEastAsia" w:hAnsi="Cambria Math"/>
+                  <w:lang w:val="en-US"/>
+                </w:rPr>
+                <m:t>K</m:t>
+              </m:r>
+            </m:e>
+            <m:sub>
+              <m:r>
+                <w:rPr>
+                  <w:rFonts w:ascii="Cambria Math" w:eastAsiaTheme="minorEastAsia" w:hAnsi="Cambria Math"/>
+                  <w:lang w:val="en-US"/>
+                </w:rPr>
+                <m:t>*</m:t>
+              </m:r>
+            </m:sub>
+          </m:sSub>
+          <m:sSup>
+            <m:sSupPr>
+              <m:ctrlPr>
+                <w:rPr>
+                  <w:rFonts w:ascii="Cambria Math" w:eastAsiaTheme="minorEastAsia" w:hAnsi="Cambria Math"/>
+                  <w:i/>
+                  <w:lang w:val="en-US"/>
+                </w:rPr>
+              </m:ctrlPr>
+            </m:sSupPr>
+            <m:e>
+              <m:r>
+                <w:rPr>
+                  <w:rFonts w:ascii="Cambria Math" w:eastAsiaTheme="minorEastAsia" w:hAnsi="Cambria Math"/>
+                  <w:lang w:val="en-US"/>
+                </w:rPr>
+                <m:t>ρ</m:t>
+              </m:r>
+            </m:e>
+            <m:sup>
+              <m:r>
+                <w:rPr>
+                  <w:rFonts w:ascii="Cambria Math" w:eastAsiaTheme="minorEastAsia" w:hAnsi="Cambria Math"/>
+                  <w:lang w:val="en-US"/>
+                </w:rPr>
+                <m:t>1+</m:t>
+              </m:r>
+              <m:f>
+                <m:fPr>
+                  <m:ctrlPr>
+                    <w:rPr>
+                      <w:rFonts w:ascii="Cambria Math" w:eastAsiaTheme="minorEastAsia" w:hAnsi="Cambria Math"/>
+                      <w:i/>
+                      <w:lang w:val="en-US"/>
+                    </w:rPr>
+                  </m:ctrlPr>
+                </m:fPr>
+                <m:num>
+                  <m:r>
+                    <w:rPr>
+                      <w:rFonts w:ascii="Cambria Math" w:eastAsiaTheme="minorEastAsia" w:hAnsi="Cambria Math"/>
+                      <w:lang w:val="en-US"/>
+                    </w:rPr>
+                    <m:t>1</m:t>
+                  </m:r>
+                </m:num>
+                <m:den>
+                  <m:sSub>
+                    <m:sSubPr>
+                      <m:ctrlPr>
+                        <w:rPr>
+                          <w:rFonts w:ascii="Cambria Math" w:eastAsiaTheme="minorEastAsia" w:hAnsi="Cambria Math"/>
+                          <w:i/>
+                          <w:lang w:val="en-US"/>
+                        </w:rPr>
+                      </m:ctrlPr>
+                    </m:sSubPr>
+                    <m:e>
+                      <m:r>
+                        <w:rPr>
+                          <w:rFonts w:ascii="Cambria Math" w:eastAsiaTheme="minorEastAsia" w:hAnsi="Cambria Math"/>
+                          <w:lang w:val="en-US"/>
+                        </w:rPr>
+                        <m:t>n</m:t>
+                      </m:r>
+                    </m:e>
+                    <m:sub>
+                      <m:r>
+                        <w:rPr>
+                          <w:rFonts w:ascii="Cambria Math" w:eastAsiaTheme="minorEastAsia" w:hAnsi="Cambria Math"/>
+                          <w:lang w:val="en-US"/>
+                        </w:rPr>
+                        <m:t>*</m:t>
+                      </m:r>
+                    </m:sub>
+                  </m:sSub>
+                </m:den>
+              </m:f>
+            </m:sup>
+          </m:sSup>
+        </m:oMath>
+      </m:oMathPara>
+    </w:p>
+    <w:p>
+      <w:pPr>
+        <w:rPr>
+          <w:rFonts w:eastAsiaTheme="minorEastAsia"/>
+          <w:lang w:val="en-US"/>
+        </w:rPr>
+      </w:pPr>
+      <w:r>
+        <w:rPr>
+          <w:rFonts w:eastAsiaTheme="minorEastAsia"/>
+          <w:lang w:val="en-US"/>
+        </w:rPr>
+        <w:t>This directly gives:</w:t>
+      </w:r>
+    </w:p>
+    <w:p>
+      <w:pPr>
+        <w:rPr>
+          <w:rFonts w:eastAsiaTheme="minorEastAsia"/>
+          <w:lang w:val="en-US"/>
+        </w:rPr>
+      </w:pPr>
+      <m:oMathPara>
+        <m:oMath>
+          <m:sSub>
+            <m:sSubPr>
+              <m:ctrlPr>
+                <w:rPr>
+                  <w:rFonts w:ascii="Cambria Math" w:eastAsiaTheme="minorEastAsia" w:hAnsi="Cambria Math"/>
+                  <w:i/>
+                  <w:lang w:val="en-US"/>
+                </w:rPr>
+              </m:ctrlPr>
+            </m:sSubPr>
+            <m:e>
+              <m:r>
+                <w:rPr>
+                  <w:rFonts w:ascii="Cambria Math" w:eastAsiaTheme="minorEastAsia" w:hAnsi="Cambria Math"/>
+                  <w:lang w:val="en-US"/>
+                </w:rPr>
+                <m:t>K</m:t>
+              </m:r>
+            </m:e>
+            <m:sub>
+              <m:r>
+                <w:rPr>
+                  <w:rFonts w:ascii="Cambria Math" w:eastAsiaTheme="minorEastAsia" w:hAnsi="Cambria Math"/>
+                  <w:lang w:val="en-US"/>
+                </w:rPr>
+                <m:t>*</m:t>
+              </m:r>
+            </m:sub>
+          </m:sSub>
+          <m:r>
+            <w:rPr>
+              <w:rFonts w:ascii="Cambria Math" w:eastAsiaTheme="minorEastAsia" w:hAnsi="Cambria Math"/>
+              <w:lang w:val="en-US"/>
+            </w:rPr>
+            <m:t>=</m:t>
+          </m:r>
+          <m:f>
+            <m:fPr>
+              <m:ctrlPr>
+                <w:rPr>
+                  <w:rFonts w:ascii="Cambria Math" w:eastAsiaTheme="minorEastAsia" w:hAnsi="Cambria Math"/>
+                  <w:i/>
+                  <w:lang w:val="en-US"/>
+                </w:rPr>
+              </m:ctrlPr>
+            </m:fPr>
+            <m:num>
+              <m:r>
+                <w:rPr>
+                  <w:rFonts w:ascii="Cambria Math" w:eastAsiaTheme="minorEastAsia" w:hAnsi="Cambria Math"/>
+                  <w:lang w:val="en-US"/>
+                </w:rPr>
+                <m:t>8C</m:t>
+              </m:r>
+            </m:num>
+            <m:den>
+              <m:r>
+                <w:rPr>
+                  <w:rFonts w:ascii="Cambria Math" w:eastAsiaTheme="minorEastAsia" w:hAnsi="Cambria Math"/>
+                  <w:lang w:val="en-US"/>
+                </w:rPr>
+                <m:t>5</m:t>
+              </m:r>
+              <m:sSup>
+                <m:sSupPr>
+                  <m:ctrlPr>
+                    <w:rPr>
+                      <w:rFonts w:ascii="Cambria Math" w:eastAsiaTheme="minorEastAsia" w:hAnsi="Cambria Math"/>
+                      <w:i/>
+                      <w:lang w:val="en-US"/>
+                    </w:rPr>
+                  </m:ctrlPr>
+                </m:sSupPr>
+                <m:e>
+                  <m:r>
+                    <w:rPr>
+                      <w:rFonts w:ascii="Cambria Math" w:eastAsiaTheme="minorEastAsia" w:hAnsi="Cambria Math"/>
+                      <w:lang w:val="en-US"/>
+                    </w:rPr>
+                    <m:t>D</m:t>
+                  </m:r>
+                </m:e>
+                <m:sup>
+                  <m:r>
+                    <w:rPr>
+                      <w:rFonts w:ascii="Cambria Math" w:eastAsiaTheme="minorEastAsia" w:hAnsi="Cambria Math"/>
+                      <w:lang w:val="en-US"/>
+                    </w:rPr>
+                    <m:t>5/q</m:t>
+                  </m:r>
+                </m:sup>
+              </m:sSup>
+            </m:den>
+          </m:f>
+        </m:oMath>
+      </m:oMathPara>
+    </w:p>
+    <w:p>
+      <w:pPr>
+        <w:rPr>
+          <w:rFonts w:eastAsiaTheme="minorEastAsia"/>
+          <w:lang w:val="en-US"/>
+        </w:rPr>
+      </w:pPr>
+      <m:oMathPara>
+        <m:oMath>
+          <m:f>
+            <m:fPr>
+              <m:ctrlPr>
+                <w:rPr>
+                  <w:rFonts w:ascii="Cambria Math" w:eastAsiaTheme="minorEastAsia" w:hAnsi="Cambria Math"/>
+                  <w:i/>
+                  <w:lang w:val="en-US"/>
+                </w:rPr>
+              </m:ctrlPr>
+            </m:fPr>
+            <m:num>
+              <m:r>
+                <w:rPr>
+                  <w:rFonts w:ascii="Cambria Math" w:eastAsiaTheme="minorEastAsia" w:hAnsi="Cambria Math"/>
+                  <w:lang w:val="en-US"/>
+                </w:rPr>
+                <m:t>5</m:t>
+              </m:r>
+            </m:num>
+            <m:den>
+              <m:r>
+                <w:rPr>
+                  <w:rFonts w:ascii="Cambria Math" w:eastAsiaTheme="minorEastAsia" w:hAnsi="Cambria Math"/>
+                  <w:lang w:val="en-US"/>
+                </w:rPr>
+                <m:t>q</m:t>
+              </m:r>
+            </m:den>
+          </m:f>
+          <m:r>
+            <w:rPr>
+              <w:rFonts w:ascii="Cambria Math" w:eastAsiaTheme="minorEastAsia" w:hAnsi="Cambria Math"/>
+              <w:lang w:val="en-US"/>
+            </w:rPr>
+            <m:t>=1+</m:t>
+          </m:r>
+          <m:f>
+            <m:fPr>
+              <m:ctrlPr>
+                <w:rPr>
+                  <w:rFonts w:ascii="Cambria Math" w:eastAsiaTheme="minorEastAsia" w:hAnsi="Cambria Math"/>
+                  <w:i/>
+                  <w:lang w:val="en-US"/>
+                </w:rPr>
+              </m:ctrlPr>
+            </m:fPr>
+            <m:num>
+              <m:r>
+                <w:rPr>
+                  <w:rFonts w:ascii="Cambria Math" w:eastAsiaTheme="minorEastAsia" w:hAnsi="Cambria Math"/>
+                  <w:lang w:val="en-US"/>
+                </w:rPr>
+                <m:t>1</m:t>
+              </m:r>
+            </m:num>
+            <m:den>
+              <m:sSub>
+                <m:sSubPr>
+                  <m:ctrlPr>
+                    <w:rPr>
+                      <w:rFonts w:ascii="Cambria Math" w:eastAsiaTheme="minorEastAsia" w:hAnsi="Cambria Math"/>
+                      <w:i/>
+                      <w:lang w:val="en-US"/>
+                    </w:rPr>
+                  </m:ctrlPr>
+                </m:sSubPr>
+                <m:e>
+                  <m:r>
+                    <w:rPr>
+                      <w:rFonts w:ascii="Cambria Math" w:eastAsiaTheme="minorEastAsia" w:hAnsi="Cambria Math"/>
+                      <w:lang w:val="en-US"/>
+                    </w:rPr>
+                    <m:t>n</m:t>
+                  </m:r>
+                </m:e>
+                <m:sub>
+                  <m:r>
+                    <w:rPr>
+                      <w:rFonts w:ascii="Cambria Math" w:eastAsiaTheme="minorEastAsia" w:hAnsi="Cambria Math"/>
+                      <w:lang w:val="en-US"/>
+                    </w:rPr>
+                    <m:t>*</m:t>
+                  </m:r>
+                </m:sub>
+              </m:sSub>
+            </m:den>
+          </m:f>
+          <m:r>
+            <w:rPr>
+              <w:rFonts w:ascii="Cambria Math" w:eastAsiaTheme="minorEastAsia" w:hAnsi="Cambria Math"/>
+              <w:lang w:val="en-US"/>
+            </w:rPr>
+            <m:t>→</m:t>
+          </m:r>
+          <m:sSub>
+            <m:sSubPr>
+              <m:ctrlPr>
+                <w:rPr>
+                  <w:rFonts w:ascii="Cambria Math" w:eastAsiaTheme="minorEastAsia" w:hAnsi="Cambria Math"/>
+                  <w:i/>
+                  <w:lang w:val="en-US"/>
+                </w:rPr>
+              </m:ctrlPr>
+            </m:sSubPr>
+            <m:e>
+              <m:r>
+                <w:rPr>
+                  <w:rFonts w:ascii="Cambria Math" w:eastAsiaTheme="minorEastAsia" w:hAnsi="Cambria Math"/>
+                  <w:lang w:val="en-US"/>
+                </w:rPr>
+                <m:t>n</m:t>
+              </m:r>
+            </m:e>
+            <m:sub>
+              <m:r>
+                <w:rPr>
+                  <w:rFonts w:ascii="Cambria Math" w:eastAsiaTheme="minorEastAsia" w:hAnsi="Cambria Math"/>
+                  <w:lang w:val="en-US"/>
+                </w:rPr>
+                <m:t>*</m:t>
+              </m:r>
+            </m:sub>
+          </m:sSub>
+          <m:r>
+            <w:rPr>
+              <w:rFonts w:ascii="Cambria Math" w:eastAsiaTheme="minorEastAsia" w:hAnsi="Cambria Math"/>
+              <w:lang w:val="en-US"/>
+            </w:rPr>
+            <m:t>=</m:t>
+          </m:r>
+          <m:f>
+            <m:fPr>
+              <m:ctrlPr>
+                <w:rPr>
+                  <w:rFonts w:ascii="Cambria Math" w:eastAsiaTheme="minorEastAsia" w:hAnsi="Cambria Math"/>
+                  <w:i/>
+                  <w:lang w:val="en-US"/>
+                </w:rPr>
+              </m:ctrlPr>
+            </m:fPr>
+            <m:num>
+              <m:r>
+                <w:rPr>
+                  <w:rFonts w:ascii="Cambria Math" w:eastAsiaTheme="minorEastAsia" w:hAnsi="Cambria Math"/>
+                  <w:lang w:val="en-US"/>
+                </w:rPr>
+                <m:t>q</m:t>
+              </m:r>
+            </m:num>
+            <m:den>
+              <m:r>
+                <w:rPr>
+                  <w:rFonts w:ascii="Cambria Math" w:eastAsiaTheme="minorEastAsia" w:hAnsi="Cambria Math"/>
+                  <w:lang w:val="en-US"/>
+                </w:rPr>
+                <m:t>5-q</m:t>
+              </m:r>
+            </m:den>
+          </m:f>
+        </m:oMath>
+      </m:oMathPara>
     </w:p>
     <w:p>
       <w:pPr>

</xml_diff>